<commit_message>
renombre de la instrucciones
</commit_message>
<xml_diff>
--- a/PYxVanessa/limpiar_contactos_dict.docx
+++ b/PYxVanessa/limpiar_contactos_dict.docx
@@ -912,6 +912,7 @@
           <w:ilvl w:val="0"/>
           <w:numId w:val="47"/>
         </w:numPr>
+        <w:ind w:left="1068"/>
         <w:rPr>
           <w:rFonts w:ascii="Century Gothic" w:hAnsi="Century Gothic"/>
           <w:bCs/>
@@ -938,36 +939,43 @@
         <w:ind w:left="708"/>
         <w:rPr>
           <w:rFonts w:ascii="Century Gothic" w:hAnsi="Century Gothic"/>
-          <w:bCs/>
-        </w:rPr>
-      </w:pPr>
-      <w:r>
-        <w:rPr>
-          <w:rFonts w:ascii="Century Gothic" w:hAnsi="Century Gothic"/>
-          <w:bCs/>
+          <w:b/>
+        </w:rPr>
+      </w:pPr>
+      <w:r>
+        <w:rPr>
+          <w:rFonts w:ascii="Century Gothic" w:hAnsi="Century Gothic"/>
+          <w:b/>
         </w:rPr>
         <w:t xml:space="preserve">Este ejercicio, aparte de ser tu primer aporte real </w:t>
       </w:r>
       <w:r>
         <w:rPr>
           <w:rFonts w:ascii="Century Gothic" w:hAnsi="Century Gothic"/>
-          <w:bCs/>
+          <w:b/>
         </w:rPr>
         <w:t>que será implementado en la intranet,</w:t>
       </w:r>
       <w:r>
         <w:rPr>
           <w:rFonts w:ascii="Century Gothic" w:hAnsi="Century Gothic"/>
-          <w:bCs/>
+          <w:b/>
         </w:rPr>
         <w:t xml:space="preserve"> marca el </w:t>
       </w:r>
       <w:r>
         <w:rPr>
           <w:rFonts w:ascii="Century Gothic" w:hAnsi="Century Gothic"/>
-          <w:bCs/>
-        </w:rPr>
-        <w:t>inicio de ese camino que te he comentado de ser un solucionador de problemas reales. Lo que construyas aquí</w:t>
+          <w:b/>
+        </w:rPr>
+        <w:t xml:space="preserve">inicio de ese camino que te he comentado de ser un solucionador de problemas reales. </w:t>
+      </w:r>
+      <w:r>
+        <w:rPr>
+          <w:rFonts w:ascii="Century Gothic" w:hAnsi="Century Gothic"/>
+          <w:bCs/>
+        </w:rPr>
+        <w:t>Lo que construyas aquí</w:t>
       </w:r>
       <w:r>
         <w:rPr>
@@ -988,12 +996,19 @@
           <w:rFonts w:ascii="Century Gothic" w:hAnsi="Century Gothic"/>
           <w:bCs/>
         </w:rPr>
-        <w:t>por diferentes áreas de la empresa como Comercial, Mercadeo y Crédito y Cartera</w:t>
-      </w:r>
-      <w:r>
-        <w:rPr>
-          <w:rFonts w:ascii="Century Gothic" w:hAnsi="Century Gothic"/>
-          <w:bCs/>
+        <w:t xml:space="preserve">por diferentes áreas de la empresa como </w:t>
+      </w:r>
+      <w:r>
+        <w:rPr>
+          <w:rFonts w:ascii="Century Gothic" w:hAnsi="Century Gothic"/>
+          <w:b/>
+        </w:rPr>
+        <w:t>Comercial, Mercadeo y Crédito y Cartera</w:t>
+      </w:r>
+      <w:r>
+        <w:rPr>
+          <w:rFonts w:ascii="Century Gothic" w:hAnsi="Century Gothic"/>
+          <w:b/>
         </w:rPr>
         <w:t>.</w:t>
       </w:r>
@@ -1003,7 +1018,7 @@
         <w:ind w:left="708"/>
         <w:rPr>
           <w:rFonts w:ascii="Century Gothic" w:hAnsi="Century Gothic"/>
-          <w:bCs/>
+          <w:b/>
         </w:rPr>
       </w:pPr>
     </w:p>
@@ -1012,108 +1027,72 @@
         <w:ind w:left="708"/>
         <w:rPr>
           <w:rFonts w:ascii="Arial" w:hAnsi="Arial" w:cs="Arial"/>
-          <w:bCs/>
-        </w:rPr>
-      </w:pPr>
-      <w:r>
-        <w:rPr>
-          <w:rFonts w:ascii="Century Gothic" w:hAnsi="Century Gothic"/>
-          <w:bCs/>
+          <w:b/>
+        </w:rPr>
+      </w:pPr>
+      <w:r>
+        <w:rPr>
+          <w:rFonts w:ascii="Century Gothic" w:hAnsi="Century Gothic"/>
+          <w:b/>
         </w:rPr>
         <w:t xml:space="preserve">Confía en lo que sabes, </w:t>
       </w:r>
       <w:r>
         <w:rPr>
           <w:rFonts w:ascii="Century Gothic" w:hAnsi="Century Gothic"/>
-          <w:bCs/>
+          <w:b/>
         </w:rPr>
         <w:t>preg</w:t>
       </w:r>
       <w:r>
         <w:rPr>
           <w:rFonts w:ascii="Arial" w:hAnsi="Arial" w:cs="Arial"/>
-          <w:bCs/>
+          <w:b/>
         </w:rPr>
         <w:t xml:space="preserve">úntame mil veces si lo </w:t>
       </w:r>
       <w:r>
         <w:rPr>
           <w:rFonts w:ascii="Arial" w:hAnsi="Arial" w:cs="Arial"/>
-          <w:bCs/>
+          <w:b/>
         </w:rPr>
         <w:t>necesitas</w:t>
       </w:r>
       <w:r>
         <w:rPr>
           <w:rFonts w:ascii="Arial" w:hAnsi="Arial" w:cs="Arial"/>
-          <w:bCs/>
+          <w:b/>
         </w:rPr>
         <w:t>, resuélvelo con cabeza y corazón. No sólo eres mi aprendiz</w:t>
       </w:r>
       <w:r>
         <w:rPr>
           <w:rFonts w:ascii="Arial" w:hAnsi="Arial" w:cs="Arial"/>
-          <w:bCs/>
+          <w:b/>
         </w:rPr>
         <w:t xml:space="preserve">, eres mi mejor amigo y estamos </w:t>
       </w:r>
       <w:r>
         <w:rPr>
           <w:rFonts w:ascii="Arial" w:hAnsi="Arial" w:cs="Arial"/>
-          <w:bCs/>
+          <w:b/>
         </w:rPr>
         <w:t xml:space="preserve">creciendo </w:t>
       </w:r>
       <w:r>
         <w:rPr>
           <w:rFonts w:ascii="Arial" w:hAnsi="Arial" w:cs="Arial"/>
-          <w:bCs/>
+          <w:b/>
         </w:rPr>
         <w:t xml:space="preserve">juntos en esto. </w:t>
       </w:r>
       <w:r>
         <w:rPr>
           <w:rFonts w:ascii="Arial" w:hAnsi="Arial" w:cs="Arial"/>
-          <w:bCs/>
+          <w:b/>
         </w:rPr>
         <w:t>¡¡Vamos con toda bro!!</w:t>
       </w:r>
-    </w:p>
-    <w:p>
-      <w:pPr>
-        <w:ind w:left="708"/>
-        <w:rPr>
-          <w:rFonts w:ascii="Arial" w:hAnsi="Arial" w:cs="Arial"/>
-          <w:bCs/>
-        </w:rPr>
-      </w:pPr>
-    </w:p>
-    <w:p>
-      <w:pPr>
-        <w:ind w:left="708"/>
-        <w:rPr>
-          <w:rFonts w:ascii="Arial" w:hAnsi="Arial" w:cs="Arial"/>
-          <w:bCs/>
-        </w:rPr>
-      </w:pPr>
-    </w:p>
-    <w:p>
-      <w:pPr>
-        <w:ind w:left="708"/>
-        <w:rPr>
-          <w:rFonts w:ascii="Arial" w:hAnsi="Arial" w:cs="Arial"/>
-          <w:bCs/>
-        </w:rPr>
-      </w:pPr>
-    </w:p>
-    <w:p>
-      <w:pPr>
-        <w:ind w:left="708"/>
-        <w:rPr>
-          <w:rFonts w:ascii="Arial" w:hAnsi="Arial" w:cs="Arial"/>
-          <w:bCs/>
-        </w:rPr>
-      </w:pPr>
     </w:p>
     <w:sectPr>
       <w:pgSz w:w="12240" w:h="15840"/>

</xml_diff>